<commit_message>
Added exercise A and exercise C to repo and docx.
</commit_message>
<xml_diff>
--- a/labs/labs/lab2/documents/Lab2_Santillan_Valdez_B01.docx
+++ b/labs/labs/lab2/documents/Lab2_Santillan_Valdez_B01.docx
@@ -329,9 +329,553 @@
           <w:szCs w:val="24"/>
           <w:u w:val="single"/>
         </w:rPr>
+        <w:t>A</w:t>
+      </w:r>
+    </w:p>
+    <w:p>
+      <w:pPr>
+        <w:spacing w:after="0"/>
+        <w:rPr>
+          <w:sz w:val="24"/>
+          <w:szCs w:val="24"/>
+        </w:rPr>
+      </w:pPr>
+      <w:r>
+        <w:rPr>
+          <w:sz w:val="24"/>
+          <w:szCs w:val="24"/>
+        </w:rPr>
+        <w:t>Point 1</w:t>
+      </w:r>
+    </w:p>
+    <w:p>
+      <w:pPr>
+        <w:spacing w:after="0"/>
+        <w:rPr>
+          <w:sz w:val="24"/>
+          <w:szCs w:val="24"/>
+        </w:rPr>
+      </w:pPr>
+      <w:r>
+        <w:rPr>
+          <w:noProof/>
+          <w:sz w:val="24"/>
+          <w:szCs w:val="24"/>
+        </w:rPr>
+        <w:drawing>
+          <wp:inline distT="0" distB="0" distL="0" distR="0" wp14:anchorId="56927080" wp14:editId="1A12981B">
+            <wp:extent cx="3917793" cy="3086100"/>
+            <wp:effectExtent l="0" t="0" r="0" b="0"/>
+            <wp:docPr id="1316338955" name="Picture 1" descr="A drawing of a diagram&#10;&#10;Description automatically generated"/>
+            <wp:cNvGraphicFramePr>
+              <a:graphicFrameLocks xmlns:a="http://schemas.openxmlformats.org/drawingml/2006/main" noChangeAspect="1"/>
+            </wp:cNvGraphicFramePr>
+            <a:graphic xmlns:a="http://schemas.openxmlformats.org/drawingml/2006/main">
+              <a:graphicData uri="http://schemas.openxmlformats.org/drawingml/2006/picture">
+                <pic:pic xmlns:pic="http://schemas.openxmlformats.org/drawingml/2006/picture">
+                  <pic:nvPicPr>
+                    <pic:cNvPr id="1316338955" name="Picture 1" descr="A drawing of a diagram&#10;&#10;Description automatically generated"/>
+                    <pic:cNvPicPr/>
+                  </pic:nvPicPr>
+                  <pic:blipFill>
+                    <a:blip r:embed="rId6" cstate="print">
+                      <a:extLst>
+                        <a:ext uri="{28A0092B-C50C-407E-A947-70E740481C1C}">
+                          <a14:useLocalDpi xmlns:a14="http://schemas.microsoft.com/office/drawing/2010/main" val="0"/>
+                        </a:ext>
+                      </a:extLst>
+                    </a:blip>
+                    <a:stretch>
+                      <a:fillRect/>
+                    </a:stretch>
+                  </pic:blipFill>
+                  <pic:spPr>
+                    <a:xfrm>
+                      <a:off x="0" y="0"/>
+                      <a:ext cx="3964603" cy="3122973"/>
+                    </a:xfrm>
+                    <a:prstGeom prst="rect">
+                      <a:avLst/>
+                    </a:prstGeom>
+                  </pic:spPr>
+                </pic:pic>
+              </a:graphicData>
+            </a:graphic>
+          </wp:inline>
+        </w:drawing>
+      </w:r>
+    </w:p>
+    <w:p>
+      <w:pPr>
+        <w:spacing w:after="0"/>
+        <w:rPr>
+          <w:sz w:val="24"/>
+          <w:szCs w:val="24"/>
+        </w:rPr>
+      </w:pPr>
+      <w:r>
+        <w:rPr>
+          <w:sz w:val="24"/>
+          <w:szCs w:val="24"/>
+        </w:rPr>
+        <w:t>Point 2</w:t>
+      </w:r>
+    </w:p>
+    <w:p>
+      <w:pPr>
+        <w:spacing w:after="0"/>
+        <w:rPr>
+          <w:sz w:val="24"/>
+          <w:szCs w:val="24"/>
+        </w:rPr>
+      </w:pPr>
+      <w:r>
+        <w:rPr>
+          <w:noProof/>
+          <w:sz w:val="24"/>
+          <w:szCs w:val="24"/>
+        </w:rPr>
+        <w:drawing>
+          <wp:inline distT="0" distB="0" distL="0" distR="0" wp14:anchorId="3B969164" wp14:editId="651963B2">
+            <wp:extent cx="3671804" cy="4343400"/>
+            <wp:effectExtent l="0" t="0" r="0" b="0"/>
+            <wp:docPr id="1119801864" name="Picture 2" descr="A screenshot of a phone&#10;&#10;Description automatically generated"/>
+            <wp:cNvGraphicFramePr>
+              <a:graphicFrameLocks xmlns:a="http://schemas.openxmlformats.org/drawingml/2006/main" noChangeAspect="1"/>
+            </wp:cNvGraphicFramePr>
+            <a:graphic xmlns:a="http://schemas.openxmlformats.org/drawingml/2006/main">
+              <a:graphicData uri="http://schemas.openxmlformats.org/drawingml/2006/picture">
+                <pic:pic xmlns:pic="http://schemas.openxmlformats.org/drawingml/2006/picture">
+                  <pic:nvPicPr>
+                    <pic:cNvPr id="1119801864" name="Picture 2" descr="A screenshot of a phone&#10;&#10;Description automatically generated"/>
+                    <pic:cNvPicPr/>
+                  </pic:nvPicPr>
+                  <pic:blipFill>
+                    <a:blip r:embed="rId7" cstate="print">
+                      <a:extLst>
+                        <a:ext uri="{28A0092B-C50C-407E-A947-70E740481C1C}">
+                          <a14:useLocalDpi xmlns:a14="http://schemas.microsoft.com/office/drawing/2010/main" val="0"/>
+                        </a:ext>
+                      </a:extLst>
+                    </a:blip>
+                    <a:stretch>
+                      <a:fillRect/>
+                    </a:stretch>
+                  </pic:blipFill>
+                  <pic:spPr>
+                    <a:xfrm>
+                      <a:off x="0" y="0"/>
+                      <a:ext cx="3699366" cy="4376003"/>
+                    </a:xfrm>
+                    <a:prstGeom prst="rect">
+                      <a:avLst/>
+                    </a:prstGeom>
+                  </pic:spPr>
+                </pic:pic>
+              </a:graphicData>
+            </a:graphic>
+          </wp:inline>
+        </w:drawing>
+      </w:r>
+    </w:p>
+    <w:p>
+      <w:pPr>
+        <w:spacing w:after="0"/>
+        <w:rPr>
+          <w:sz w:val="24"/>
+          <w:szCs w:val="24"/>
+        </w:rPr>
+      </w:pPr>
+      <w:r>
+        <w:rPr>
+          <w:sz w:val="24"/>
+          <w:szCs w:val="24"/>
+        </w:rPr>
+        <w:lastRenderedPageBreak/>
+        <w:t>Point 3</w:t>
+      </w:r>
+    </w:p>
+    <w:p>
+      <w:pPr>
+        <w:spacing w:after="0"/>
+        <w:rPr>
+          <w:sz w:val="24"/>
+          <w:szCs w:val="24"/>
+        </w:rPr>
+      </w:pPr>
+      <w:r>
+        <w:rPr>
+          <w:noProof/>
+          <w:sz w:val="24"/>
+          <w:szCs w:val="24"/>
+        </w:rPr>
+        <w:drawing>
+          <wp:inline distT="0" distB="0" distL="0" distR="0" wp14:anchorId="0F137AD4" wp14:editId="1781AEBE">
+            <wp:extent cx="3120883" cy="3017520"/>
+            <wp:effectExtent l="0" t="0" r="3810" b="5080"/>
+            <wp:docPr id="266533838" name="Picture 4" descr="A paper with writing on it&#10;&#10;Description automatically generated"/>
+            <wp:cNvGraphicFramePr>
+              <a:graphicFrameLocks xmlns:a="http://schemas.openxmlformats.org/drawingml/2006/main" noChangeAspect="1"/>
+            </wp:cNvGraphicFramePr>
+            <a:graphic xmlns:a="http://schemas.openxmlformats.org/drawingml/2006/main">
+              <a:graphicData uri="http://schemas.openxmlformats.org/drawingml/2006/picture">
+                <pic:pic xmlns:pic="http://schemas.openxmlformats.org/drawingml/2006/picture">
+                  <pic:nvPicPr>
+                    <pic:cNvPr id="266533838" name="Picture 4" descr="A paper with writing on it&#10;&#10;Description automatically generated"/>
+                    <pic:cNvPicPr/>
+                  </pic:nvPicPr>
+                  <pic:blipFill>
+                    <a:blip r:embed="rId8" cstate="print">
+                      <a:extLst>
+                        <a:ext uri="{28A0092B-C50C-407E-A947-70E740481C1C}">
+                          <a14:useLocalDpi xmlns:a14="http://schemas.microsoft.com/office/drawing/2010/main" val="0"/>
+                        </a:ext>
+                      </a:extLst>
+                    </a:blip>
+                    <a:stretch>
+                      <a:fillRect/>
+                    </a:stretch>
+                  </pic:blipFill>
+                  <pic:spPr>
+                    <a:xfrm>
+                      <a:off x="0" y="0"/>
+                      <a:ext cx="3127719" cy="3024130"/>
+                    </a:xfrm>
+                    <a:prstGeom prst="rect">
+                      <a:avLst/>
+                    </a:prstGeom>
+                  </pic:spPr>
+                </pic:pic>
+              </a:graphicData>
+            </a:graphic>
+          </wp:inline>
+        </w:drawing>
+      </w:r>
+    </w:p>
+    <w:p>
+      <w:pPr>
+        <w:spacing w:after="0"/>
+        <w:rPr>
+          <w:sz w:val="24"/>
+          <w:szCs w:val="24"/>
+        </w:rPr>
+      </w:pPr>
+      <w:r>
+        <w:rPr>
+          <w:sz w:val="24"/>
+          <w:szCs w:val="24"/>
+        </w:rPr>
+        <w:t>Point 4</w:t>
+      </w:r>
+    </w:p>
+    <w:p>
+      <w:pPr>
+        <w:spacing w:after="0"/>
+        <w:rPr>
+          <w:sz w:val="24"/>
+          <w:szCs w:val="24"/>
+        </w:rPr>
+      </w:pPr>
+      <w:r>
+        <w:rPr>
+          <w:noProof/>
+          <w:sz w:val="24"/>
+          <w:szCs w:val="24"/>
+        </w:rPr>
+        <w:drawing>
+          <wp:inline distT="0" distB="0" distL="0" distR="0" wp14:anchorId="3EA811F2" wp14:editId="533AF2CE">
+            <wp:extent cx="3323783" cy="4263390"/>
+            <wp:effectExtent l="0" t="0" r="3810" b="3810"/>
+            <wp:docPr id="823726754" name="Picture 5" descr="A screenshot of a computer&#10;&#10;Description automatically generated"/>
+            <wp:cNvGraphicFramePr>
+              <a:graphicFrameLocks xmlns:a="http://schemas.openxmlformats.org/drawingml/2006/main" noChangeAspect="1"/>
+            </wp:cNvGraphicFramePr>
+            <a:graphic xmlns:a="http://schemas.openxmlformats.org/drawingml/2006/main">
+              <a:graphicData uri="http://schemas.openxmlformats.org/drawingml/2006/picture">
+                <pic:pic xmlns:pic="http://schemas.openxmlformats.org/drawingml/2006/picture">
+                  <pic:nvPicPr>
+                    <pic:cNvPr id="823726754" name="Picture 5" descr="A screenshot of a computer&#10;&#10;Description automatically generated"/>
+                    <pic:cNvPicPr/>
+                  </pic:nvPicPr>
+                  <pic:blipFill>
+                    <a:blip r:embed="rId9" cstate="print">
+                      <a:extLst>
+                        <a:ext uri="{28A0092B-C50C-407E-A947-70E740481C1C}">
+                          <a14:useLocalDpi xmlns:a14="http://schemas.microsoft.com/office/drawing/2010/main" val="0"/>
+                        </a:ext>
+                      </a:extLst>
+                    </a:blip>
+                    <a:stretch>
+                      <a:fillRect/>
+                    </a:stretch>
+                  </pic:blipFill>
+                  <pic:spPr>
+                    <a:xfrm>
+                      <a:off x="0" y="0"/>
+                      <a:ext cx="3336652" cy="4279897"/>
+                    </a:xfrm>
+                    <a:prstGeom prst="rect">
+                      <a:avLst/>
+                    </a:prstGeom>
+                  </pic:spPr>
+                </pic:pic>
+              </a:graphicData>
+            </a:graphic>
+          </wp:inline>
+        </w:drawing>
+      </w:r>
+    </w:p>
+    <w:p>
+      <w:pPr>
+        <w:spacing w:after="0"/>
+        <w:rPr>
+          <w:sz w:val="24"/>
+          <w:szCs w:val="24"/>
+        </w:rPr>
+      </w:pPr>
+    </w:p>
+    <w:p>
+      <w:pPr>
+        <w:rPr>
+          <w:b/>
+          <w:bCs/>
+          <w:sz w:val="24"/>
+          <w:szCs w:val="24"/>
+          <w:u w:val="single"/>
+        </w:rPr>
+      </w:pPr>
+      <w:r>
+        <w:rPr>
+          <w:b/>
+          <w:bCs/>
+          <w:sz w:val="24"/>
+          <w:szCs w:val="24"/>
+          <w:u w:val="single"/>
+        </w:rPr>
+        <w:br w:type="page"/>
+      </w:r>
+    </w:p>
+    <w:p>
+      <w:pPr>
+        <w:spacing w:after="0"/>
+        <w:rPr>
+          <w:b/>
+          <w:bCs/>
+          <w:sz w:val="24"/>
+          <w:szCs w:val="24"/>
+          <w:u w:val="single"/>
+        </w:rPr>
+      </w:pPr>
+      <w:r>
+        <w:rPr>
+          <w:b/>
+          <w:bCs/>
+          <w:sz w:val="24"/>
+          <w:szCs w:val="24"/>
+          <w:u w:val="single"/>
+        </w:rPr>
+        <w:lastRenderedPageBreak/>
+        <w:t>Exercise</w:t>
+      </w:r>
+      <w:r>
+        <w:rPr>
+          <w:b/>
+          <w:bCs/>
+          <w:sz w:val="24"/>
+          <w:szCs w:val="24"/>
+          <w:u w:val="single"/>
+        </w:rPr>
+        <w:t xml:space="preserve"> B</w:t>
+      </w:r>
+    </w:p>
+    <w:p>
+      <w:pPr>
+        <w:spacing w:after="0"/>
+        <w:rPr>
+          <w:b/>
+          <w:bCs/>
+          <w:sz w:val="24"/>
+          <w:szCs w:val="24"/>
+          <w:u w:val="single"/>
+        </w:rPr>
+      </w:pPr>
+    </w:p>
+    <w:p>
+      <w:pPr>
+        <w:spacing w:after="0"/>
+        <w:rPr>
+          <w:b/>
+          <w:bCs/>
+          <w:sz w:val="24"/>
+          <w:szCs w:val="24"/>
+          <w:u w:val="single"/>
+        </w:rPr>
+      </w:pPr>
+      <w:bookmarkStart w:id="0" w:name="_Hlk146534548"/>
+      <w:bookmarkStart w:id="1" w:name="OLE_LINK2"/>
+      <w:r>
+        <w:rPr>
+          <w:b/>
+          <w:bCs/>
+          <w:sz w:val="24"/>
+          <w:szCs w:val="24"/>
+          <w:u w:val="single"/>
+        </w:rPr>
+        <w:t xml:space="preserve">Exercise </w:t>
+      </w:r>
+      <w:r>
+        <w:rPr>
+          <w:b/>
+          <w:bCs/>
+          <w:sz w:val="24"/>
+          <w:szCs w:val="24"/>
+          <w:u w:val="single"/>
+        </w:rPr>
+        <w:t>C</w:t>
+      </w:r>
+    </w:p>
+    <w:bookmarkEnd w:id="0"/>
+    <w:bookmarkEnd w:id="1"/>
+    <w:p>
+      <w:pPr>
+        <w:spacing w:after="0"/>
+        <w:rPr>
+          <w:sz w:val="24"/>
+          <w:szCs w:val="24"/>
+        </w:rPr>
+      </w:pPr>
+      <w:r>
+        <w:rPr>
+          <w:sz w:val="24"/>
+          <w:szCs w:val="24"/>
+        </w:rPr>
+        <w:t xml:space="preserve">Point 1 – second function </w:t>
+      </w:r>
+      <w:proofErr w:type="gramStart"/>
+      <w:r>
+        <w:rPr>
+          <w:sz w:val="24"/>
+          <w:szCs w:val="24"/>
+        </w:rPr>
+        <w:t>call</w:t>
+      </w:r>
+      <w:proofErr w:type="gramEnd"/>
+    </w:p>
+    <w:p>
+      <w:pPr>
+        <w:spacing w:after="0"/>
+        <w:rPr>
+          <w:sz w:val="24"/>
+          <w:szCs w:val="24"/>
+        </w:rPr>
+      </w:pPr>
+      <w:r>
+        <w:rPr>
+          <w:noProof/>
+          <w:sz w:val="24"/>
+          <w:szCs w:val="24"/>
+        </w:rPr>
+        <w:drawing>
+          <wp:inline distT="0" distB="0" distL="0" distR="0" wp14:anchorId="043668C0" wp14:editId="2BFE3B70">
+            <wp:extent cx="3801666" cy="6377940"/>
+            <wp:effectExtent l="0" t="0" r="0" b="0"/>
+            <wp:docPr id="313001058" name="Picture 6" descr="A diagram of a diagram&#10;&#10;Description automatically generated"/>
+            <wp:cNvGraphicFramePr>
+              <a:graphicFrameLocks xmlns:a="http://schemas.openxmlformats.org/drawingml/2006/main" noChangeAspect="1"/>
+            </wp:cNvGraphicFramePr>
+            <a:graphic xmlns:a="http://schemas.openxmlformats.org/drawingml/2006/main">
+              <a:graphicData uri="http://schemas.openxmlformats.org/drawingml/2006/picture">
+                <pic:pic xmlns:pic="http://schemas.openxmlformats.org/drawingml/2006/picture">
+                  <pic:nvPicPr>
+                    <pic:cNvPr id="313001058" name="Picture 6" descr="A diagram of a diagram&#10;&#10;Description automatically generated"/>
+                    <pic:cNvPicPr/>
+                  </pic:nvPicPr>
+                  <pic:blipFill>
+                    <a:blip r:embed="rId10">
+                      <a:extLst>
+                        <a:ext uri="{28A0092B-C50C-407E-A947-70E740481C1C}">
+                          <a14:useLocalDpi xmlns:a14="http://schemas.microsoft.com/office/drawing/2010/main" val="0"/>
+                        </a:ext>
+                      </a:extLst>
+                    </a:blip>
+                    <a:stretch>
+                      <a:fillRect/>
+                    </a:stretch>
+                  </pic:blipFill>
+                  <pic:spPr>
+                    <a:xfrm>
+                      <a:off x="0" y="0"/>
+                      <a:ext cx="3811430" cy="6394321"/>
+                    </a:xfrm>
+                    <a:prstGeom prst="rect">
+                      <a:avLst/>
+                    </a:prstGeom>
+                  </pic:spPr>
+                </pic:pic>
+              </a:graphicData>
+            </a:graphic>
+          </wp:inline>
+        </w:drawing>
+      </w:r>
+    </w:p>
+    <w:p>
+      <w:pPr>
+        <w:spacing w:after="0"/>
+        <w:rPr>
+          <w:b/>
+          <w:bCs/>
+          <w:sz w:val="24"/>
+          <w:szCs w:val="24"/>
+          <w:u w:val="single"/>
+        </w:rPr>
+      </w:pPr>
+    </w:p>
+    <w:p>
+      <w:pPr>
+        <w:spacing w:after="0"/>
+        <w:rPr>
+          <w:b/>
+          <w:bCs/>
+          <w:sz w:val="24"/>
+          <w:szCs w:val="24"/>
+          <w:u w:val="single"/>
+        </w:rPr>
+      </w:pPr>
+    </w:p>
+    <w:p>
+      <w:pPr>
+        <w:spacing w:after="0"/>
+        <w:rPr>
+          <w:b/>
+          <w:bCs/>
+          <w:sz w:val="24"/>
+          <w:szCs w:val="24"/>
+          <w:u w:val="single"/>
+        </w:rPr>
+      </w:pPr>
+      <w:bookmarkStart w:id="2" w:name="OLE_LINK1"/>
+      <w:r>
+        <w:rPr>
+          <w:b/>
+          <w:bCs/>
+          <w:sz w:val="24"/>
+          <w:szCs w:val="24"/>
+          <w:u w:val="single"/>
+        </w:rPr>
+        <w:t xml:space="preserve">Exercise </w:t>
+      </w:r>
+      <w:r>
+        <w:rPr>
+          <w:b/>
+          <w:bCs/>
+          <w:sz w:val="24"/>
+          <w:szCs w:val="24"/>
+          <w:u w:val="single"/>
+        </w:rPr>
         <w:t>E</w:t>
       </w:r>
     </w:p>
+    <w:bookmarkEnd w:id="2"/>
     <w:p>
       <w:pPr>
         <w:autoSpaceDE w:val="0"/>
@@ -404,6 +948,7 @@
           <w:sz w:val="19"/>
           <w:szCs w:val="19"/>
         </w:rPr>
+        <w:lastRenderedPageBreak/>
         <w:t xml:space="preserve"> * Implementation file for complex number module</w:t>
       </w:r>
     </w:p>
@@ -621,6 +1166,7 @@
           <w:szCs w:val="19"/>
         </w:rPr>
       </w:pPr>
+      <w:proofErr w:type="spellStart"/>
       <w:r>
         <w:rPr>
           <w:rFonts w:ascii="Cascadia Mono" w:hAnsi="Cascadia Mono" w:cs="Cascadia Mono"/>
@@ -631,16 +1177,52 @@
         </w:rPr>
         <w:t>cplx</w:t>
       </w:r>
-      <w:r>
-        <w:rPr>
-          <w:rFonts w:ascii="Cascadia Mono" w:hAnsi="Cascadia Mono" w:cs="Cascadia Mono"/>
-          <w:color w:val="000000"/>
-          <w:kern w:val="0"/>
-          <w:sz w:val="19"/>
-          <w:szCs w:val="19"/>
-        </w:rPr>
-        <w:t xml:space="preserve"> cplx_add(</w:t>
-      </w:r>
+      <w:proofErr w:type="spellEnd"/>
+      <w:r>
+        <w:rPr>
+          <w:rFonts w:ascii="Cascadia Mono" w:hAnsi="Cascadia Mono" w:cs="Cascadia Mono"/>
+          <w:color w:val="000000"/>
+          <w:kern w:val="0"/>
+          <w:sz w:val="19"/>
+          <w:szCs w:val="19"/>
+        </w:rPr>
+        <w:t xml:space="preserve"> </w:t>
+      </w:r>
+      <w:proofErr w:type="spellStart"/>
+      <w:r>
+        <w:rPr>
+          <w:rFonts w:ascii="Cascadia Mono" w:hAnsi="Cascadia Mono" w:cs="Cascadia Mono"/>
+          <w:color w:val="000000"/>
+          <w:kern w:val="0"/>
+          <w:sz w:val="19"/>
+          <w:szCs w:val="19"/>
+        </w:rPr>
+        <w:t>cplx_</w:t>
+      </w:r>
+      <w:proofErr w:type="gramStart"/>
+      <w:r>
+        <w:rPr>
+          <w:rFonts w:ascii="Cascadia Mono" w:hAnsi="Cascadia Mono" w:cs="Cascadia Mono"/>
+          <w:color w:val="000000"/>
+          <w:kern w:val="0"/>
+          <w:sz w:val="19"/>
+          <w:szCs w:val="19"/>
+        </w:rPr>
+        <w:t>add</w:t>
+      </w:r>
+      <w:proofErr w:type="spellEnd"/>
+      <w:r>
+        <w:rPr>
+          <w:rFonts w:ascii="Cascadia Mono" w:hAnsi="Cascadia Mono" w:cs="Cascadia Mono"/>
+          <w:color w:val="000000"/>
+          <w:kern w:val="0"/>
+          <w:sz w:val="19"/>
+          <w:szCs w:val="19"/>
+        </w:rPr>
+        <w:t>(</w:t>
+      </w:r>
+      <w:proofErr w:type="spellStart"/>
+      <w:proofErr w:type="gramEnd"/>
       <w:r>
         <w:rPr>
           <w:rFonts w:ascii="Cascadia Mono" w:hAnsi="Cascadia Mono" w:cs="Cascadia Mono"/>
@@ -651,6 +1233,7 @@
         </w:rPr>
         <w:t>cplx</w:t>
       </w:r>
+      <w:proofErr w:type="spellEnd"/>
       <w:r>
         <w:rPr>
           <w:rFonts w:ascii="Cascadia Mono" w:hAnsi="Cascadia Mono" w:cs="Cascadia Mono"/>
@@ -681,6 +1264,7 @@
         </w:rPr>
         <w:t xml:space="preserve">, </w:t>
       </w:r>
+      <w:proofErr w:type="spellStart"/>
       <w:r>
         <w:rPr>
           <w:rFonts w:ascii="Cascadia Mono" w:hAnsi="Cascadia Mono" w:cs="Cascadia Mono"/>
@@ -691,6 +1275,7 @@
         </w:rPr>
         <w:t>cplx</w:t>
       </w:r>
+      <w:proofErr w:type="spellEnd"/>
       <w:r>
         <w:rPr>
           <w:rFonts w:ascii="Cascadia Mono" w:hAnsi="Cascadia Mono" w:cs="Cascadia Mono"/>
@@ -746,6 +1331,7 @@
         </w:rPr>
         <w:tab/>
       </w:r>
+      <w:proofErr w:type="spellStart"/>
       <w:r>
         <w:rPr>
           <w:rFonts w:ascii="Cascadia Mono" w:hAnsi="Cascadia Mono" w:cs="Cascadia Mono"/>
@@ -756,16 +1342,29 @@
         </w:rPr>
         <w:t>cplx</w:t>
       </w:r>
-      <w:r>
-        <w:rPr>
-          <w:rFonts w:ascii="Cascadia Mono" w:hAnsi="Cascadia Mono" w:cs="Cascadia Mono"/>
-          <w:color w:val="000000"/>
-          <w:kern w:val="0"/>
-          <w:sz w:val="19"/>
-          <w:szCs w:val="19"/>
-        </w:rPr>
-        <w:t xml:space="preserve"> result;</w:t>
-      </w:r>
+      <w:proofErr w:type="spellEnd"/>
+      <w:r>
+        <w:rPr>
+          <w:rFonts w:ascii="Cascadia Mono" w:hAnsi="Cascadia Mono" w:cs="Cascadia Mono"/>
+          <w:color w:val="000000"/>
+          <w:kern w:val="0"/>
+          <w:sz w:val="19"/>
+          <w:szCs w:val="19"/>
+        </w:rPr>
+        <w:t xml:space="preserve"> </w:t>
+      </w:r>
+      <w:proofErr w:type="gramStart"/>
+      <w:r>
+        <w:rPr>
+          <w:rFonts w:ascii="Cascadia Mono" w:hAnsi="Cascadia Mono" w:cs="Cascadia Mono"/>
+          <w:color w:val="000000"/>
+          <w:kern w:val="0"/>
+          <w:sz w:val="19"/>
+          <w:szCs w:val="19"/>
+        </w:rPr>
+        <w:t>result;</w:t>
+      </w:r>
+      <w:proofErr w:type="gramEnd"/>
     </w:p>
     <w:p>
       <w:pPr>
@@ -790,7 +1389,30 @@
           <w:szCs w:val="19"/>
         </w:rPr>
         <w:tab/>
-        <w:t xml:space="preserve">result.real = </w:t>
+      </w:r>
+      <w:proofErr w:type="spellStart"/>
+      <w:proofErr w:type="gramStart"/>
+      <w:r>
+        <w:rPr>
+          <w:rFonts w:ascii="Cascadia Mono" w:hAnsi="Cascadia Mono" w:cs="Cascadia Mono"/>
+          <w:color w:val="000000"/>
+          <w:kern w:val="0"/>
+          <w:sz w:val="19"/>
+          <w:szCs w:val="19"/>
+        </w:rPr>
+        <w:t>result.real</w:t>
+      </w:r>
+      <w:proofErr w:type="spellEnd"/>
+      <w:proofErr w:type="gramEnd"/>
+      <w:r>
+        <w:rPr>
+          <w:rFonts w:ascii="Cascadia Mono" w:hAnsi="Cascadia Mono" w:cs="Cascadia Mono"/>
+          <w:color w:val="000000"/>
+          <w:kern w:val="0"/>
+          <w:sz w:val="19"/>
+          <w:szCs w:val="19"/>
+        </w:rPr>
+        <w:t xml:space="preserve"> = </w:t>
       </w:r>
       <w:r>
         <w:rPr>
@@ -856,7 +1478,30 @@
           <w:szCs w:val="19"/>
         </w:rPr>
         <w:tab/>
-        <w:t xml:space="preserve">result.imag = </w:t>
+      </w:r>
+      <w:proofErr w:type="spellStart"/>
+      <w:proofErr w:type="gramStart"/>
+      <w:r>
+        <w:rPr>
+          <w:rFonts w:ascii="Cascadia Mono" w:hAnsi="Cascadia Mono" w:cs="Cascadia Mono"/>
+          <w:color w:val="000000"/>
+          <w:kern w:val="0"/>
+          <w:sz w:val="19"/>
+          <w:szCs w:val="19"/>
+        </w:rPr>
+        <w:t>result.imag</w:t>
+      </w:r>
+      <w:proofErr w:type="spellEnd"/>
+      <w:proofErr w:type="gramEnd"/>
+      <w:r>
+        <w:rPr>
+          <w:rFonts w:ascii="Cascadia Mono" w:hAnsi="Cascadia Mono" w:cs="Cascadia Mono"/>
+          <w:color w:val="000000"/>
+          <w:kern w:val="0"/>
+          <w:sz w:val="19"/>
+          <w:szCs w:val="19"/>
+        </w:rPr>
+        <w:t xml:space="preserve"> = </w:t>
       </w:r>
       <w:r>
         <w:rPr>
@@ -941,8 +1586,20 @@
           <w:sz w:val="19"/>
           <w:szCs w:val="19"/>
         </w:rPr>
-        <w:t xml:space="preserve"> result;</w:t>
-      </w:r>
+        <w:t xml:space="preserve"> </w:t>
+      </w:r>
+      <w:proofErr w:type="gramStart"/>
+      <w:r>
+        <w:rPr>
+          <w:rFonts w:ascii="Cascadia Mono" w:hAnsi="Cascadia Mono" w:cs="Cascadia Mono"/>
+          <w:color w:val="000000"/>
+          <w:kern w:val="0"/>
+          <w:sz w:val="19"/>
+          <w:szCs w:val="19"/>
+        </w:rPr>
+        <w:t>result;</w:t>
+      </w:r>
+      <w:proofErr w:type="gramEnd"/>
     </w:p>
     <w:p>
       <w:pPr>
@@ -1016,8 +1673,43 @@
           <w:sz w:val="19"/>
           <w:szCs w:val="19"/>
         </w:rPr>
-        <w:t xml:space="preserve"> cplx_subtract(</w:t>
-      </w:r>
+        <w:t xml:space="preserve"> </w:t>
+      </w:r>
+      <w:proofErr w:type="spellStart"/>
+      <w:r>
+        <w:rPr>
+          <w:rFonts w:ascii="Cascadia Mono" w:hAnsi="Cascadia Mono" w:cs="Cascadia Mono"/>
+          <w:color w:val="000000"/>
+          <w:kern w:val="0"/>
+          <w:sz w:val="19"/>
+          <w:szCs w:val="19"/>
+        </w:rPr>
+        <w:t>cplx_</w:t>
+      </w:r>
+      <w:proofErr w:type="gramStart"/>
+      <w:r>
+        <w:rPr>
+          <w:rFonts w:ascii="Cascadia Mono" w:hAnsi="Cascadia Mono" w:cs="Cascadia Mono"/>
+          <w:color w:val="000000"/>
+          <w:kern w:val="0"/>
+          <w:sz w:val="19"/>
+          <w:szCs w:val="19"/>
+        </w:rPr>
+        <w:t>subtract</w:t>
+      </w:r>
+      <w:proofErr w:type="spellEnd"/>
+      <w:r>
+        <w:rPr>
+          <w:rFonts w:ascii="Cascadia Mono" w:hAnsi="Cascadia Mono" w:cs="Cascadia Mono"/>
+          <w:color w:val="000000"/>
+          <w:kern w:val="0"/>
+          <w:sz w:val="19"/>
+          <w:szCs w:val="19"/>
+        </w:rPr>
+        <w:t>(</w:t>
+      </w:r>
+      <w:proofErr w:type="spellStart"/>
+      <w:proofErr w:type="gramEnd"/>
       <w:r>
         <w:rPr>
           <w:rFonts w:ascii="Cascadia Mono" w:hAnsi="Cascadia Mono" w:cs="Cascadia Mono"/>
@@ -1028,6 +1720,7 @@
         </w:rPr>
         <w:t>cplx</w:t>
       </w:r>
+      <w:proofErr w:type="spellEnd"/>
       <w:r>
         <w:rPr>
           <w:rFonts w:ascii="Cascadia Mono" w:hAnsi="Cascadia Mono" w:cs="Cascadia Mono"/>
@@ -1058,6 +1751,7 @@
         </w:rPr>
         <w:t xml:space="preserve">, </w:t>
       </w:r>
+      <w:proofErr w:type="spellStart"/>
       <w:r>
         <w:rPr>
           <w:rFonts w:ascii="Cascadia Mono" w:hAnsi="Cascadia Mono" w:cs="Cascadia Mono"/>
@@ -1068,6 +1762,7 @@
         </w:rPr>
         <w:t>cplx</w:t>
       </w:r>
+      <w:proofErr w:type="spellEnd"/>
       <w:r>
         <w:rPr>
           <w:rFonts w:ascii="Cascadia Mono" w:hAnsi="Cascadia Mono" w:cs="Cascadia Mono"/>
@@ -1098,6 +1793,7 @@
         </w:rPr>
         <w:t xml:space="preserve">, </w:t>
       </w:r>
+      <w:proofErr w:type="spellStart"/>
       <w:r>
         <w:rPr>
           <w:rFonts w:ascii="Cascadia Mono" w:hAnsi="Cascadia Mono" w:cs="Cascadia Mono"/>
@@ -1108,6 +1804,7 @@
         </w:rPr>
         <w:t>cplx</w:t>
       </w:r>
+      <w:proofErr w:type="spellEnd"/>
       <w:r>
         <w:rPr>
           <w:rFonts w:ascii="Cascadia Mono" w:hAnsi="Cascadia Mono" w:cs="Cascadia Mono"/>
@@ -1191,17 +1888,39 @@
           <w:sz w:val="19"/>
           <w:szCs w:val="19"/>
         </w:rPr>
-        <w:t>z1</w:t>
-      </w:r>
-      <w:r>
-        <w:rPr>
-          <w:rFonts w:ascii="Cascadia Mono" w:hAnsi="Cascadia Mono" w:cs="Cascadia Mono"/>
-          <w:color w:val="000000"/>
-          <w:kern w:val="0"/>
-          <w:sz w:val="19"/>
-          <w:szCs w:val="19"/>
-        </w:rPr>
-        <w:t xml:space="preserve">.real - </w:t>
+        <w:t>z</w:t>
+      </w:r>
+      <w:proofErr w:type="gramStart"/>
+      <w:r>
+        <w:rPr>
+          <w:rFonts w:ascii="Cascadia Mono" w:hAnsi="Cascadia Mono" w:cs="Cascadia Mono"/>
+          <w:color w:val="808080"/>
+          <w:kern w:val="0"/>
+          <w:sz w:val="19"/>
+          <w:szCs w:val="19"/>
+        </w:rPr>
+        <w:t>1</w:t>
+      </w:r>
+      <w:r>
+        <w:rPr>
+          <w:rFonts w:ascii="Cascadia Mono" w:hAnsi="Cascadia Mono" w:cs="Cascadia Mono"/>
+          <w:color w:val="000000"/>
+          <w:kern w:val="0"/>
+          <w:sz w:val="19"/>
+          <w:szCs w:val="19"/>
+        </w:rPr>
+        <w:t>.real</w:t>
+      </w:r>
+      <w:proofErr w:type="gramEnd"/>
+      <w:r>
+        <w:rPr>
+          <w:rFonts w:ascii="Cascadia Mono" w:hAnsi="Cascadia Mono" w:cs="Cascadia Mono"/>
+          <w:color w:val="000000"/>
+          <w:kern w:val="0"/>
+          <w:sz w:val="19"/>
+          <w:szCs w:val="19"/>
+        </w:rPr>
+        <w:t xml:space="preserve"> - </w:t>
       </w:r>
       <w:r>
         <w:rPr>
@@ -1266,7 +1985,29 @@
           <w:sz w:val="19"/>
           <w:szCs w:val="19"/>
         </w:rPr>
-        <w:t xml:space="preserve">-&gt;imag = </w:t>
+        <w:t>-&gt;</w:t>
+      </w:r>
+      <w:proofErr w:type="spellStart"/>
+      <w:r>
+        <w:rPr>
+          <w:rFonts w:ascii="Cascadia Mono" w:hAnsi="Cascadia Mono" w:cs="Cascadia Mono"/>
+          <w:color w:val="000000"/>
+          <w:kern w:val="0"/>
+          <w:sz w:val="19"/>
+          <w:szCs w:val="19"/>
+        </w:rPr>
+        <w:t>imag</w:t>
+      </w:r>
+      <w:proofErr w:type="spellEnd"/>
+      <w:r>
+        <w:rPr>
+          <w:rFonts w:ascii="Cascadia Mono" w:hAnsi="Cascadia Mono" w:cs="Cascadia Mono"/>
+          <w:color w:val="000000"/>
+          <w:kern w:val="0"/>
+          <w:sz w:val="19"/>
+          <w:szCs w:val="19"/>
+        </w:rPr>
+        <w:t xml:space="preserve"> = </w:t>
       </w:r>
       <w:r>
         <w:rPr>
@@ -1276,17 +2017,39 @@
           <w:sz w:val="19"/>
           <w:szCs w:val="19"/>
         </w:rPr>
-        <w:t>z1</w:t>
-      </w:r>
-      <w:r>
-        <w:rPr>
-          <w:rFonts w:ascii="Cascadia Mono" w:hAnsi="Cascadia Mono" w:cs="Cascadia Mono"/>
-          <w:color w:val="000000"/>
-          <w:kern w:val="0"/>
-          <w:sz w:val="19"/>
-          <w:szCs w:val="19"/>
-        </w:rPr>
-        <w:t xml:space="preserve">.imag - </w:t>
+        <w:t>z</w:t>
+      </w:r>
+      <w:proofErr w:type="gramStart"/>
+      <w:r>
+        <w:rPr>
+          <w:rFonts w:ascii="Cascadia Mono" w:hAnsi="Cascadia Mono" w:cs="Cascadia Mono"/>
+          <w:color w:val="808080"/>
+          <w:kern w:val="0"/>
+          <w:sz w:val="19"/>
+          <w:szCs w:val="19"/>
+        </w:rPr>
+        <w:t>1</w:t>
+      </w:r>
+      <w:r>
+        <w:rPr>
+          <w:rFonts w:ascii="Cascadia Mono" w:hAnsi="Cascadia Mono" w:cs="Cascadia Mono"/>
+          <w:color w:val="000000"/>
+          <w:kern w:val="0"/>
+          <w:sz w:val="19"/>
+          <w:szCs w:val="19"/>
+        </w:rPr>
+        <w:t>.imag</w:t>
+      </w:r>
+      <w:proofErr w:type="gramEnd"/>
+      <w:r>
+        <w:rPr>
+          <w:rFonts w:ascii="Cascadia Mono" w:hAnsi="Cascadia Mono" w:cs="Cascadia Mono"/>
+          <w:color w:val="000000"/>
+          <w:kern w:val="0"/>
+          <w:sz w:val="19"/>
+          <w:szCs w:val="19"/>
+        </w:rPr>
+        <w:t xml:space="preserve"> - </w:t>
       </w:r>
       <w:r>
         <w:rPr>
@@ -1381,8 +2144,42 @@
           <w:sz w:val="19"/>
           <w:szCs w:val="19"/>
         </w:rPr>
-        <w:t xml:space="preserve"> cplx_multiply(</w:t>
-      </w:r>
+        <w:t xml:space="preserve"> </w:t>
+      </w:r>
+      <w:proofErr w:type="spellStart"/>
+      <w:r>
+        <w:rPr>
+          <w:rFonts w:ascii="Cascadia Mono" w:hAnsi="Cascadia Mono" w:cs="Cascadia Mono"/>
+          <w:color w:val="000000"/>
+          <w:kern w:val="0"/>
+          <w:sz w:val="19"/>
+          <w:szCs w:val="19"/>
+        </w:rPr>
+        <w:t>cplx_</w:t>
+      </w:r>
+      <w:proofErr w:type="gramStart"/>
+      <w:r>
+        <w:rPr>
+          <w:rFonts w:ascii="Cascadia Mono" w:hAnsi="Cascadia Mono" w:cs="Cascadia Mono"/>
+          <w:color w:val="000000"/>
+          <w:kern w:val="0"/>
+          <w:sz w:val="19"/>
+          <w:szCs w:val="19"/>
+        </w:rPr>
+        <w:t>multiply</w:t>
+      </w:r>
+      <w:proofErr w:type="spellEnd"/>
+      <w:r>
+        <w:rPr>
+          <w:rFonts w:ascii="Cascadia Mono" w:hAnsi="Cascadia Mono" w:cs="Cascadia Mono"/>
+          <w:color w:val="000000"/>
+          <w:kern w:val="0"/>
+          <w:sz w:val="19"/>
+          <w:szCs w:val="19"/>
+        </w:rPr>
+        <w:t>(</w:t>
+      </w:r>
+      <w:proofErr w:type="gramEnd"/>
       <w:r>
         <w:rPr>
           <w:rFonts w:ascii="Cascadia Mono" w:hAnsi="Cascadia Mono" w:cs="Cascadia Mono"/>
@@ -1403,6 +2200,7 @@
         </w:rPr>
         <w:t xml:space="preserve"> </w:t>
       </w:r>
+      <w:proofErr w:type="spellStart"/>
       <w:r>
         <w:rPr>
           <w:rFonts w:ascii="Cascadia Mono" w:hAnsi="Cascadia Mono" w:cs="Cascadia Mono"/>
@@ -1413,6 +2211,7 @@
         </w:rPr>
         <w:t>cplx</w:t>
       </w:r>
+      <w:proofErr w:type="spellEnd"/>
       <w:r>
         <w:rPr>
           <w:rFonts w:ascii="Cascadia Mono" w:hAnsi="Cascadia Mono" w:cs="Cascadia Mono"/>
@@ -1463,6 +2262,7 @@
         </w:rPr>
         <w:t xml:space="preserve"> </w:t>
       </w:r>
+      <w:proofErr w:type="spellStart"/>
       <w:r>
         <w:rPr>
           <w:rFonts w:ascii="Cascadia Mono" w:hAnsi="Cascadia Mono" w:cs="Cascadia Mono"/>
@@ -1473,6 +2273,7 @@
         </w:rPr>
         <w:t>cplx</w:t>
       </w:r>
+      <w:proofErr w:type="spellEnd"/>
       <w:r>
         <w:rPr>
           <w:rFonts w:ascii="Cascadia Mono" w:hAnsi="Cascadia Mono" w:cs="Cascadia Mono"/>
@@ -1503,6 +2304,7 @@
         </w:rPr>
         <w:t xml:space="preserve">, </w:t>
       </w:r>
+      <w:proofErr w:type="spellStart"/>
       <w:r>
         <w:rPr>
           <w:rFonts w:ascii="Cascadia Mono" w:hAnsi="Cascadia Mono" w:cs="Cascadia Mono"/>
@@ -1513,6 +2315,7 @@
         </w:rPr>
         <w:t>cplx</w:t>
       </w:r>
+      <w:proofErr w:type="spellEnd"/>
       <w:r>
         <w:rPr>
           <w:rFonts w:ascii="Cascadia Mono" w:hAnsi="Cascadia Mono" w:cs="Cascadia Mono"/>
@@ -1646,7 +2449,29 @@
           <w:sz w:val="19"/>
           <w:szCs w:val="19"/>
         </w:rPr>
-        <w:t xml:space="preserve">-&gt;imag * </w:t>
+        <w:t>-&gt;</w:t>
+      </w:r>
+      <w:proofErr w:type="spellStart"/>
+      <w:r>
+        <w:rPr>
+          <w:rFonts w:ascii="Cascadia Mono" w:hAnsi="Cascadia Mono" w:cs="Cascadia Mono"/>
+          <w:color w:val="000000"/>
+          <w:kern w:val="0"/>
+          <w:sz w:val="19"/>
+          <w:szCs w:val="19"/>
+        </w:rPr>
+        <w:t>imag</w:t>
+      </w:r>
+      <w:proofErr w:type="spellEnd"/>
+      <w:r>
+        <w:rPr>
+          <w:rFonts w:ascii="Cascadia Mono" w:hAnsi="Cascadia Mono" w:cs="Cascadia Mono"/>
+          <w:color w:val="000000"/>
+          <w:kern w:val="0"/>
+          <w:sz w:val="19"/>
+          <w:szCs w:val="19"/>
+        </w:rPr>
+        <w:t xml:space="preserve"> * </w:t>
       </w:r>
       <w:r>
         <w:rPr>
@@ -1666,8 +2491,32 @@
           <w:sz w:val="19"/>
           <w:szCs w:val="19"/>
         </w:rPr>
-        <w:t>-&gt;imag);</w:t>
-      </w:r>
+        <w:t>-&gt;</w:t>
+      </w:r>
+      <w:proofErr w:type="spellStart"/>
+      <w:r>
+        <w:rPr>
+          <w:rFonts w:ascii="Cascadia Mono" w:hAnsi="Cascadia Mono" w:cs="Cascadia Mono"/>
+          <w:color w:val="000000"/>
+          <w:kern w:val="0"/>
+          <w:sz w:val="19"/>
+          <w:szCs w:val="19"/>
+        </w:rPr>
+        <w:t>imag</w:t>
+      </w:r>
+      <w:proofErr w:type="spellEnd"/>
+      <w:proofErr w:type="gramStart"/>
+      <w:r>
+        <w:rPr>
+          <w:rFonts w:ascii="Cascadia Mono" w:hAnsi="Cascadia Mono" w:cs="Cascadia Mono"/>
+          <w:color w:val="000000"/>
+          <w:kern w:val="0"/>
+          <w:sz w:val="19"/>
+          <w:szCs w:val="19"/>
+        </w:rPr>
+        <w:t>);</w:t>
+      </w:r>
+      <w:proofErr w:type="gramEnd"/>
     </w:p>
     <w:p>
       <w:pPr>
@@ -1711,7 +2560,29 @@
           <w:sz w:val="19"/>
           <w:szCs w:val="19"/>
         </w:rPr>
-        <w:t>-&gt;imag = (</w:t>
+        <w:t>-&gt;</w:t>
+      </w:r>
+      <w:proofErr w:type="spellStart"/>
+      <w:r>
+        <w:rPr>
+          <w:rFonts w:ascii="Cascadia Mono" w:hAnsi="Cascadia Mono" w:cs="Cascadia Mono"/>
+          <w:color w:val="000000"/>
+          <w:kern w:val="0"/>
+          <w:sz w:val="19"/>
+          <w:szCs w:val="19"/>
+        </w:rPr>
+        <w:t>imag</w:t>
+      </w:r>
+      <w:proofErr w:type="spellEnd"/>
+      <w:r>
+        <w:rPr>
+          <w:rFonts w:ascii="Cascadia Mono" w:hAnsi="Cascadia Mono" w:cs="Cascadia Mono"/>
+          <w:color w:val="000000"/>
+          <w:kern w:val="0"/>
+          <w:sz w:val="19"/>
+          <w:szCs w:val="19"/>
+        </w:rPr>
+        <w:t xml:space="preserve"> = (</w:t>
       </w:r>
       <w:r>
         <w:rPr>
@@ -1751,7 +2622,29 @@
           <w:sz w:val="19"/>
           <w:szCs w:val="19"/>
         </w:rPr>
-        <w:t>-&gt;imag) + (</w:t>
+        <w:t>-&gt;</w:t>
+      </w:r>
+      <w:proofErr w:type="spellStart"/>
+      <w:r>
+        <w:rPr>
+          <w:rFonts w:ascii="Cascadia Mono" w:hAnsi="Cascadia Mono" w:cs="Cascadia Mono"/>
+          <w:color w:val="000000"/>
+          <w:kern w:val="0"/>
+          <w:sz w:val="19"/>
+          <w:szCs w:val="19"/>
+        </w:rPr>
+        <w:t>imag</w:t>
+      </w:r>
+      <w:proofErr w:type="spellEnd"/>
+      <w:r>
+        <w:rPr>
+          <w:rFonts w:ascii="Cascadia Mono" w:hAnsi="Cascadia Mono" w:cs="Cascadia Mono"/>
+          <w:color w:val="000000"/>
+          <w:kern w:val="0"/>
+          <w:sz w:val="19"/>
+          <w:szCs w:val="19"/>
+        </w:rPr>
+        <w:t>) + (</w:t>
       </w:r>
       <w:r>
         <w:rPr>
@@ -1771,7 +2664,29 @@
           <w:sz w:val="19"/>
           <w:szCs w:val="19"/>
         </w:rPr>
-        <w:t xml:space="preserve">-&gt;imag * </w:t>
+        <w:t>-&gt;</w:t>
+      </w:r>
+      <w:proofErr w:type="spellStart"/>
+      <w:r>
+        <w:rPr>
+          <w:rFonts w:ascii="Cascadia Mono" w:hAnsi="Cascadia Mono" w:cs="Cascadia Mono"/>
+          <w:color w:val="000000"/>
+          <w:kern w:val="0"/>
+          <w:sz w:val="19"/>
+          <w:szCs w:val="19"/>
+        </w:rPr>
+        <w:t>imag</w:t>
+      </w:r>
+      <w:proofErr w:type="spellEnd"/>
+      <w:r>
+        <w:rPr>
+          <w:rFonts w:ascii="Cascadia Mono" w:hAnsi="Cascadia Mono" w:cs="Cascadia Mono"/>
+          <w:color w:val="000000"/>
+          <w:kern w:val="0"/>
+          <w:sz w:val="19"/>
+          <w:szCs w:val="19"/>
+        </w:rPr>
+        <w:t xml:space="preserve"> * </w:t>
       </w:r>
       <w:r>
         <w:rPr>
@@ -1791,8 +2706,20 @@
           <w:sz w:val="19"/>
           <w:szCs w:val="19"/>
         </w:rPr>
-        <w:t>-&gt;real);</w:t>
-      </w:r>
+        <w:t>-&gt;real</w:t>
+      </w:r>
+      <w:proofErr w:type="gramStart"/>
+      <w:r>
+        <w:rPr>
+          <w:rFonts w:ascii="Cascadia Mono" w:hAnsi="Cascadia Mono" w:cs="Cascadia Mono"/>
+          <w:color w:val="000000"/>
+          <w:kern w:val="0"/>
+          <w:sz w:val="19"/>
+          <w:szCs w:val="19"/>
+        </w:rPr>
+        <w:t>);</w:t>
+      </w:r>
+      <w:proofErr w:type="gramEnd"/>
     </w:p>
     <w:p>
       <w:pPr>
@@ -2273,6 +3200,7 @@
   <w:style w:type="paragraph" w:default="1" w:styleId="Normal">
     <w:name w:val="Normal"/>
     <w:qFormat/>
+    <w:rsid w:val="00B8616A"/>
   </w:style>
   <w:style w:type="character" w:default="1" w:styleId="DefaultParagraphFont">
     <w:name w:val="Default Paragraph Font"/>

</xml_diff>

<commit_message>
Updated Lab2 ExA point4 AR diagram.
</commit_message>
<xml_diff>
--- a/labs/labs/lab2/documents/Lab2_Santillan_Valdez_B01.docx
+++ b/labs/labs/lab2/documents/Lab2_Santillan_Valdez_B01.docx
@@ -583,10 +583,10 @@
           <w:szCs w:val="24"/>
         </w:rPr>
         <w:drawing>
-          <wp:inline distT="0" distB="0" distL="0" distR="0" wp14:anchorId="3EA811F2" wp14:editId="533AF2CE">
-            <wp:extent cx="3323783" cy="4263390"/>
-            <wp:effectExtent l="0" t="0" r="3810" b="3810"/>
-            <wp:docPr id="823726754" name="Picture 5" descr="A screenshot of a computer&#10;&#10;Description automatically generated"/>
+          <wp:inline distT="0" distB="0" distL="0" distR="0" wp14:anchorId="3EA811F2" wp14:editId="6CC95E15">
+            <wp:extent cx="3554730" cy="4617384"/>
+            <wp:effectExtent l="0" t="0" r="1270" b="5715"/>
+            <wp:docPr id="823726754" name="Picture 5"/>
             <wp:cNvGraphicFramePr>
               <a:graphicFrameLocks xmlns:a="http://schemas.openxmlformats.org/drawingml/2006/main" noChangeAspect="1"/>
             </wp:cNvGraphicFramePr>
@@ -594,10 +594,10 @@
               <a:graphicData uri="http://schemas.openxmlformats.org/drawingml/2006/picture">
                 <pic:pic xmlns:pic="http://schemas.openxmlformats.org/drawingml/2006/picture">
                   <pic:nvPicPr>
-                    <pic:cNvPr id="823726754" name="Picture 5" descr="A screenshot of a computer&#10;&#10;Description automatically generated"/>
+                    <pic:cNvPr id="823726754" name="Picture 5"/>
                     <pic:cNvPicPr/>
                   </pic:nvPicPr>
-                  <pic:blipFill>
+                  <pic:blipFill rotWithShape="1">
                     <a:blip r:embed="rId9" cstate="print">
                       <a:extLst>
                         <a:ext uri="{28A0092B-C50C-407E-A947-70E740481C1C}">
@@ -605,18 +605,25 @@
                         </a:ext>
                       </a:extLst>
                     </a:blip>
-                    <a:stretch>
-                      <a:fillRect/>
-                    </a:stretch>
+                    <a:srcRect t="999" r="53919" b="56673"/>
+                    <a:stretch/>
                   </pic:blipFill>
-                  <pic:spPr>
+                  <pic:spPr bwMode="auto">
                     <a:xfrm>
                       <a:off x="0" y="0"/>
-                      <a:ext cx="3336652" cy="4279897"/>
+                      <a:ext cx="3592629" cy="4666613"/>
                     </a:xfrm>
                     <a:prstGeom prst="rect">
                       <a:avLst/>
                     </a:prstGeom>
+                    <a:ln>
+                      <a:noFill/>
+                    </a:ln>
+                    <a:extLst>
+                      <a:ext uri="{53640926-AAD7-44D8-BBD7-CCE9431645EC}">
+                        <a14:shadowObscured xmlns:a14="http://schemas.microsoft.com/office/drawing/2010/main"/>
+                      </a:ext>
+                    </a:extLst>
                   </pic:spPr>
                 </pic:pic>
               </a:graphicData>
@@ -3216,7 +3223,6 @@
           <w:szCs w:val="19"/>
           <w:lang w:val="en-US"/>
         </w:rPr>
-        <w:lastRenderedPageBreak/>
         <w:t xml:space="preserve">    </w:t>
       </w:r>
       <w:r>
@@ -3839,6 +3845,7 @@
           <w:szCs w:val="19"/>
           <w:lang w:val="en-US"/>
         </w:rPr>
+        <w:lastRenderedPageBreak/>
         <w:t xml:space="preserve">    </w:t>
       </w:r>
       <w:proofErr w:type="spellStart"/>
@@ -7732,7 +7739,6 @@
           <w:szCs w:val="19"/>
           <w:lang w:val="en-US"/>
         </w:rPr>
-        <w:lastRenderedPageBreak/>
         <w:t xml:space="preserve">    </w:t>
       </w:r>
       <w:proofErr w:type="spellStart"/>
@@ -8463,7 +8469,31 @@
           <w:szCs w:val="19"/>
           <w:lang w:val="en-US"/>
         </w:rPr>
-        <w:t>"ABCd"</w:t>
+        <w:t>"</w:t>
+      </w:r>
+      <w:proofErr w:type="spellStart"/>
+      <w:r>
+        <w:rPr>
+          <w:rFonts w:ascii="Menlo" w:hAnsi="Menlo" w:cs="Menlo"/>
+          <w:color w:val="C41A16"/>
+          <w:kern w:val="0"/>
+          <w:sz w:val="19"/>
+          <w:szCs w:val="19"/>
+          <w:lang w:val="en-US"/>
+        </w:rPr>
+        <w:t>ABCd</w:t>
+      </w:r>
+      <w:proofErr w:type="spellEnd"/>
+      <w:r>
+        <w:rPr>
+          <w:rFonts w:ascii="Menlo" w:hAnsi="Menlo" w:cs="Menlo"/>
+          <w:color w:val="C41A16"/>
+          <w:kern w:val="0"/>
+          <w:sz w:val="19"/>
+          <w:szCs w:val="19"/>
+          <w:lang w:val="en-US"/>
+        </w:rPr>
+        <w:t>"</w:t>
       </w:r>
       <w:r>
         <w:rPr>
@@ -8870,6 +8900,7 @@
           <w:szCs w:val="19"/>
           <w:lang w:val="en-US"/>
         </w:rPr>
+        <w:lastRenderedPageBreak/>
         <w:t xml:space="preserve">/*  Duplicates </w:t>
       </w:r>
       <w:proofErr w:type="spellStart"/>
@@ -11126,7 +11157,6 @@
           <w:szCs w:val="19"/>
           <w:lang w:val="en-US"/>
         </w:rPr>
-        <w:lastRenderedPageBreak/>
         <w:t>/**</w:t>
       </w:r>
       <w:r>
@@ -11718,7 +11748,53 @@
           <w:szCs w:val="19"/>
           <w:lang w:val="en-US"/>
         </w:rPr>
-        <w:t>// Check if str1 is pointing to a '\0' value to ensure that neither pointers will point to inaccessible memory</w:t>
+        <w:t xml:space="preserve">// Check if str1 is pointing to a '\0' value to ensure that </w:t>
+      </w:r>
+      <w:proofErr w:type="gramStart"/>
+      <w:r>
+        <w:rPr>
+          <w:rFonts w:ascii="Menlo" w:hAnsi="Menlo" w:cs="Menlo"/>
+          <w:color w:val="267507"/>
+          <w:kern w:val="0"/>
+          <w:sz w:val="19"/>
+          <w:szCs w:val="19"/>
+          <w:lang w:val="en-US"/>
+        </w:rPr>
+        <w:t>neither</w:t>
+      </w:r>
+      <w:r>
+        <w:rPr>
+          <w:rFonts w:ascii="Menlo" w:hAnsi="Menlo" w:cs="Menlo"/>
+          <w:color w:val="267507"/>
+          <w:kern w:val="0"/>
+          <w:sz w:val="19"/>
+          <w:szCs w:val="19"/>
+          <w:lang w:val="en-US"/>
+        </w:rPr>
+        <w:t xml:space="preserve"> </w:t>
+      </w:r>
+      <w:r>
+        <w:rPr>
+          <w:rFonts w:ascii="Menlo" w:hAnsi="Menlo" w:cs="Menlo"/>
+          <w:color w:val="267507"/>
+          <w:kern w:val="0"/>
+          <w:sz w:val="19"/>
+          <w:szCs w:val="19"/>
+          <w:lang w:val="en-US"/>
+        </w:rPr>
+        <w:t xml:space="preserve"> pointers</w:t>
+      </w:r>
+      <w:proofErr w:type="gramEnd"/>
+      <w:r>
+        <w:rPr>
+          <w:rFonts w:ascii="Menlo" w:hAnsi="Menlo" w:cs="Menlo"/>
+          <w:color w:val="267507"/>
+          <w:kern w:val="0"/>
+          <w:sz w:val="19"/>
+          <w:szCs w:val="19"/>
+          <w:lang w:val="en-US"/>
+        </w:rPr>
+        <w:t xml:space="preserve"> will point to inaccessible memory</w:t>
       </w:r>
     </w:p>
     <w:p>
@@ -12359,7 +12435,6 @@
           <w:szCs w:val="24"/>
           <w:u w:val="single"/>
         </w:rPr>
-        <w:lastRenderedPageBreak/>
         <w:t xml:space="preserve">Exercise </w:t>
       </w:r>
       <w:r>
@@ -12414,6 +12489,7 @@
           <w:sz w:val="24"/>
           <w:szCs w:val="24"/>
         </w:rPr>
+        <w:lastRenderedPageBreak/>
         <w:drawing>
           <wp:inline distT="0" distB="0" distL="0" distR="0" wp14:anchorId="043668C0" wp14:editId="2BFE3B70">
             <wp:extent cx="3801666" cy="6377940"/>
@@ -12561,7 +12637,6 @@
           <w:szCs w:val="24"/>
           <w:u w:val="single"/>
         </w:rPr>
-        <w:lastRenderedPageBreak/>
         <w:t xml:space="preserve">Exercise </w:t>
       </w:r>
       <w:r>
@@ -12623,6 +12698,7 @@
           <w:sz w:val="19"/>
           <w:szCs w:val="19"/>
         </w:rPr>
+        <w:lastRenderedPageBreak/>
         <w:t xml:space="preserve"> * lab2exe_E.cpp</w:t>
       </w:r>
     </w:p>

</xml_diff>